<commit_message>
section 2 in progress
</commit_message>
<xml_diff>
--- a/02-TypesAndVariables/02-TypesAndVariables.docx
+++ b/02-TypesAndVariables/02-TypesAndVariables.docx
@@ -104,7 +104,19 @@
         <w:rPr>
           <w:lang w:val="en-US"/>
         </w:rPr>
-        <w:t>Python Operators section.</w:t>
+        <w:t>Java Boolean</w:t>
+      </w:r>
+      <w:r>
+        <w:rPr>
+          <w:lang w:val="en-US"/>
+        </w:rPr>
+        <w:t>s</w:t>
+      </w:r>
+      <w:r>
+        <w:rPr>
+          <w:lang w:val="en-US"/>
+        </w:rPr>
+        <w:t xml:space="preserve"> section.</w:t>
       </w:r>
     </w:p>
     <w:p>
@@ -240,15 +252,7 @@
         <w:pStyle w:val="Polecenie"/>
       </w:pPr>
       <w:r>
-        <w:t xml:space="preserve">Use </w:t>
-      </w:r>
-      <w:proofErr w:type="spellStart"/>
-      <w:r>
-        <w:t>VSCode</w:t>
-      </w:r>
-      <w:proofErr w:type="spellEnd"/>
-      <w:r>
-        <w:t xml:space="preserve"> t</w:t>
+        <w:t>Use VSCode t</w:t>
       </w:r>
       <w:r>
         <w:t>o create and run programs</w:t>
@@ -259,15 +263,7 @@
         <w:pStyle w:val="Polecenie"/>
       </w:pPr>
       <w:r>
-        <w:t xml:space="preserve">In </w:t>
-      </w:r>
-      <w:proofErr w:type="spellStart"/>
-      <w:r>
-        <w:t>VSCode</w:t>
-      </w:r>
-      <w:proofErr w:type="spellEnd"/>
-      <w:r>
-        <w:t>, open the folder 02-TypesAndVariables</w:t>
+        <w:t>In VSCode, open the folder 02-TypesAndVariables</w:t>
       </w:r>
       <w:r>
         <w:t xml:space="preserve"> available in your local repository</w:t>
@@ -313,13 +309,8 @@
         <w:t xml:space="preserve">your </w:t>
       </w:r>
       <w:r>
-        <w:t xml:space="preserve">remote repository on </w:t>
-      </w:r>
-      <w:proofErr w:type="spellStart"/>
-      <w:r>
-        <w:t>Github</w:t>
-      </w:r>
-      <w:proofErr w:type="spellEnd"/>
+        <w:t>remote repository on Github</w:t>
+      </w:r>
       <w:r>
         <w:t xml:space="preserve">. </w:t>
       </w:r>
@@ -402,15 +393,7 @@
         <w:pStyle w:val="Polecenie"/>
       </w:pPr>
       <w:r>
-        <w:t xml:space="preserve">Check if your remote </w:t>
-      </w:r>
-      <w:proofErr w:type="spellStart"/>
-      <w:r>
-        <w:t>Github</w:t>
-      </w:r>
-      <w:proofErr w:type="spellEnd"/>
-      <w:r>
-        <w:t xml:space="preserve"> repository contains all the programs you created.</w:t>
+        <w:t>Check if your remote Github repository contains all the programs you created.</w:t>
       </w:r>
     </w:p>
     <w:p>
@@ -1522,7 +1505,6 @@
           <w:lang w:val="en-US"/>
         </w:rPr>
       </w:pPr>
-      <w:proofErr w:type="spellStart"/>
       <w:r>
         <w:rPr>
           <w:rFonts w:ascii="Courier New" w:hAnsi="Courier New" w:cs="Courier New"/>
@@ -1549,136 +1531,107 @@
           <w:rFonts w:ascii="Courier New" w:hAnsi="Courier New" w:cs="Courier New"/>
           <w:lang w:val="en-US"/>
         </w:rPr>
+        <w:t xml:space="preserve">name = input('Enter your </w:t>
+      </w:r>
+      <w:r>
+        <w:rPr>
+          <w:rFonts w:ascii="Courier New" w:hAnsi="Courier New" w:cs="Courier New"/>
+          <w:lang w:val="en-US"/>
+        </w:rPr>
+        <w:t xml:space="preserve">first </w:t>
+      </w:r>
+      <w:r>
+        <w:rPr>
+          <w:rFonts w:ascii="Courier New" w:hAnsi="Courier New" w:cs="Courier New"/>
+          <w:lang w:val="en-US"/>
+        </w:rPr>
+        <w:t>name: ')</w:t>
+      </w:r>
+      <w:r>
+        <w:rPr>
+          <w:rFonts w:ascii="Courier New" w:hAnsi="Courier New" w:cs="Courier New"/>
+          <w:lang w:val="en-US"/>
+        </w:rPr>
+        <w:br/>
+      </w:r>
+      <w:r>
+        <w:rPr>
+          <w:rFonts w:ascii="Courier New" w:hAnsi="Courier New" w:cs="Courier New"/>
+          <w:lang w:val="en-US"/>
+        </w:rPr>
+        <w:t>last_name</w:t>
+      </w:r>
+      <w:r>
+        <w:rPr>
+          <w:rFonts w:ascii="Courier New" w:hAnsi="Courier New" w:cs="Courier New"/>
+          <w:lang w:val="en-US"/>
+        </w:rPr>
+        <w:t xml:space="preserve"> = input('Enter your </w:t>
+      </w:r>
+      <w:r>
+        <w:rPr>
+          <w:rFonts w:ascii="Courier New" w:hAnsi="Courier New" w:cs="Courier New"/>
+          <w:lang w:val="en-US"/>
+        </w:rPr>
+        <w:t xml:space="preserve">last </w:t>
+      </w:r>
+      <w:r>
+        <w:rPr>
+          <w:rFonts w:ascii="Courier New" w:hAnsi="Courier New" w:cs="Courier New"/>
+          <w:lang w:val="en-US"/>
+        </w:rPr>
+        <w:t>surname: ')</w:t>
+      </w:r>
+      <w:r>
+        <w:rPr>
+          <w:rFonts w:ascii="Courier New" w:hAnsi="Courier New" w:cs="Courier New"/>
+          <w:lang w:val="en-US"/>
+        </w:rPr>
+        <w:br/>
+        <w:t>full</w:t>
+      </w:r>
+      <w:r>
+        <w:rPr>
+          <w:rFonts w:ascii="Courier New" w:hAnsi="Courier New" w:cs="Courier New"/>
+          <w:lang w:val="en-US"/>
+        </w:rPr>
+        <w:t>_</w:t>
+      </w:r>
+      <w:r>
+        <w:rPr>
+          <w:rFonts w:ascii="Courier New" w:hAnsi="Courier New" w:cs="Courier New"/>
+          <w:lang w:val="en-US"/>
+        </w:rPr>
+        <w:t xml:space="preserve">name = </w:t>
+      </w:r>
+      <w:r>
+        <w:rPr>
+          <w:rFonts w:ascii="Courier New" w:hAnsi="Courier New" w:cs="Courier New"/>
+          <w:lang w:val="en-US"/>
+        </w:rPr>
+        <w:t>first_name</w:t>
+      </w:r>
+      <w:r>
+        <w:rPr>
+          <w:rFonts w:ascii="Courier New" w:hAnsi="Courier New" w:cs="Courier New"/>
+          <w:lang w:val="en-US"/>
+        </w:rPr>
+        <w:t xml:space="preserve"> + ' ' + </w:t>
+      </w:r>
+      <w:r>
+        <w:rPr>
+          <w:rFonts w:ascii="Courier New" w:hAnsi="Courier New" w:cs="Courier New"/>
+          <w:lang w:val="en-US"/>
+        </w:rPr>
+        <w:t>last_</w:t>
+      </w:r>
+      <w:r>
+        <w:rPr>
+          <w:rFonts w:ascii="Courier New" w:hAnsi="Courier New" w:cs="Courier New"/>
+          <w:lang w:val="en-US"/>
+        </w:rPr>
         <w:t>name</w:t>
       </w:r>
-      <w:proofErr w:type="spellEnd"/>
-      <w:r>
-        <w:rPr>
-          <w:rFonts w:ascii="Courier New" w:hAnsi="Courier New" w:cs="Courier New"/>
-          <w:lang w:val="en-US"/>
-        </w:rPr>
-        <w:t xml:space="preserve"> = input('Enter your </w:t>
-      </w:r>
-      <w:r>
-        <w:rPr>
-          <w:rFonts w:ascii="Courier New" w:hAnsi="Courier New" w:cs="Courier New"/>
-          <w:lang w:val="en-US"/>
-        </w:rPr>
-        <w:t xml:space="preserve">first </w:t>
-      </w:r>
-      <w:r>
-        <w:rPr>
-          <w:rFonts w:ascii="Courier New" w:hAnsi="Courier New" w:cs="Courier New"/>
-          <w:lang w:val="en-US"/>
-        </w:rPr>
-        <w:t>name: ')</w:t>
-      </w:r>
-      <w:r>
-        <w:rPr>
-          <w:rFonts w:ascii="Courier New" w:hAnsi="Courier New" w:cs="Courier New"/>
-          <w:lang w:val="en-US"/>
-        </w:rPr>
-        <w:br/>
-      </w:r>
-      <w:proofErr w:type="spellStart"/>
-      <w:r>
-        <w:rPr>
-          <w:rFonts w:ascii="Courier New" w:hAnsi="Courier New" w:cs="Courier New"/>
-          <w:lang w:val="en-US"/>
-        </w:rPr>
-        <w:t>last_name</w:t>
-      </w:r>
-      <w:proofErr w:type="spellEnd"/>
-      <w:r>
-        <w:rPr>
-          <w:rFonts w:ascii="Courier New" w:hAnsi="Courier New" w:cs="Courier New"/>
-          <w:lang w:val="en-US"/>
-        </w:rPr>
-        <w:t xml:space="preserve"> = input('Enter your </w:t>
-      </w:r>
-      <w:r>
-        <w:rPr>
-          <w:rFonts w:ascii="Courier New" w:hAnsi="Courier New" w:cs="Courier New"/>
-          <w:lang w:val="en-US"/>
-        </w:rPr>
-        <w:t xml:space="preserve">last </w:t>
-      </w:r>
-      <w:r>
-        <w:rPr>
-          <w:rFonts w:ascii="Courier New" w:hAnsi="Courier New" w:cs="Courier New"/>
-          <w:lang w:val="en-US"/>
-        </w:rPr>
-        <w:t>surname: ')</w:t>
-      </w:r>
-      <w:r>
-        <w:rPr>
-          <w:rFonts w:ascii="Courier New" w:hAnsi="Courier New" w:cs="Courier New"/>
-          <w:lang w:val="en-US"/>
-        </w:rPr>
-        <w:br/>
-      </w:r>
-      <w:proofErr w:type="spellStart"/>
-      <w:r>
-        <w:rPr>
-          <w:rFonts w:ascii="Courier New" w:hAnsi="Courier New" w:cs="Courier New"/>
-          <w:lang w:val="en-US"/>
-        </w:rPr>
-        <w:t>full</w:t>
-      </w:r>
-      <w:r>
-        <w:rPr>
-          <w:rFonts w:ascii="Courier New" w:hAnsi="Courier New" w:cs="Courier New"/>
-          <w:lang w:val="en-US"/>
-        </w:rPr>
-        <w:t>_</w:t>
-      </w:r>
-      <w:r>
-        <w:rPr>
-          <w:rFonts w:ascii="Courier New" w:hAnsi="Courier New" w:cs="Courier New"/>
-          <w:lang w:val="en-US"/>
-        </w:rPr>
-        <w:t>name</w:t>
-      </w:r>
-      <w:proofErr w:type="spellEnd"/>
-      <w:r>
-        <w:rPr>
-          <w:rFonts w:ascii="Courier New" w:hAnsi="Courier New" w:cs="Courier New"/>
-          <w:lang w:val="en-US"/>
-        </w:rPr>
-        <w:t xml:space="preserve"> = </w:t>
-      </w:r>
-      <w:proofErr w:type="spellStart"/>
-      <w:r>
-        <w:rPr>
-          <w:rFonts w:ascii="Courier New" w:hAnsi="Courier New" w:cs="Courier New"/>
-          <w:lang w:val="en-US"/>
-        </w:rPr>
-        <w:t>first_name</w:t>
-      </w:r>
-      <w:proofErr w:type="spellEnd"/>
-      <w:r>
-        <w:rPr>
-          <w:rFonts w:ascii="Courier New" w:hAnsi="Courier New" w:cs="Courier New"/>
-          <w:lang w:val="en-US"/>
-        </w:rPr>
-        <w:t xml:space="preserve"> + ' ' + </w:t>
-      </w:r>
-      <w:proofErr w:type="spellStart"/>
-      <w:r>
-        <w:rPr>
-          <w:rFonts w:ascii="Courier New" w:hAnsi="Courier New" w:cs="Courier New"/>
-          <w:lang w:val="en-US"/>
-        </w:rPr>
-        <w:t>last_</w:t>
-      </w:r>
-      <w:r>
-        <w:rPr>
-          <w:rFonts w:ascii="Courier New" w:hAnsi="Courier New" w:cs="Courier New"/>
-          <w:lang w:val="en-US"/>
-        </w:rPr>
-        <w:t>name</w:t>
-      </w:r>
-      <w:proofErr w:type="spellEnd"/>
       <w:r>
         <w:rPr>
           <w:rFonts w:ascii="Courier New" w:hAnsi="Courier New" w:cs="Courier New"/>
@@ -1687,7 +1640,6 @@
         <w:br/>
         <w:t>print(</w:t>
       </w:r>
-      <w:proofErr w:type="spellStart"/>
       <w:r>
         <w:rPr>
           <w:rFonts w:ascii="Courier New" w:hAnsi="Courier New" w:cs="Courier New"/>
@@ -1700,9 +1652,8 @@
           <w:rFonts w:ascii="Courier New" w:hAnsi="Courier New" w:cs="Courier New"/>
           <w:lang w:val="en-US"/>
         </w:rPr>
-        <w:t>'Your</w:t>
-      </w:r>
-      <w:proofErr w:type="spellEnd"/>
+        <w:t>'Your fullname is</w:t>
+      </w:r>
       <w:r>
         <w:rPr>
           <w:rFonts w:ascii="Courier New" w:hAnsi="Courier New" w:cs="Courier New"/>
@@ -1710,43 +1661,12 @@
         </w:rPr>
         <w:t xml:space="preserve"> </w:t>
       </w:r>
-      <w:proofErr w:type="spellStart"/>
-      <w:r>
-        <w:rPr>
-          <w:rFonts w:ascii="Courier New" w:hAnsi="Courier New" w:cs="Courier New"/>
-          <w:lang w:val="en-US"/>
-        </w:rPr>
-        <w:t>fullname</w:t>
-      </w:r>
-      <w:proofErr w:type="spellEnd"/>
-      <w:r>
-        <w:rPr>
-          <w:rFonts w:ascii="Courier New" w:hAnsi="Courier New" w:cs="Courier New"/>
-          <w:lang w:val="en-US"/>
-        </w:rPr>
-        <w:t xml:space="preserve"> is</w:t>
-      </w:r>
-      <w:r>
-        <w:rPr>
-          <w:rFonts w:ascii="Courier New" w:hAnsi="Courier New" w:cs="Courier New"/>
-          <w:lang w:val="en-US"/>
-        </w:rPr>
-        <w:t xml:space="preserve"> </w:t>
-      </w:r>
-      <w:r>
-        <w:rPr>
-          <w:rFonts w:ascii="Courier New" w:hAnsi="Courier New" w:cs="Courier New"/>
-          <w:lang w:val="en-US"/>
-        </w:rPr>
-        <w:t>{</w:t>
-      </w:r>
-      <w:proofErr w:type="spellStart"/>
-      <w:r>
-        <w:rPr>
-          <w:rFonts w:ascii="Courier New" w:hAnsi="Courier New" w:cs="Courier New"/>
-          <w:lang w:val="en-US"/>
-        </w:rPr>
-        <w:t>full</w:t>
+      <w:r>
+        <w:rPr>
+          <w:rFonts w:ascii="Courier New" w:hAnsi="Courier New" w:cs="Courier New"/>
+          <w:lang w:val="en-US"/>
+        </w:rPr>
+        <w:t>{full</w:t>
       </w:r>
       <w:r>
         <w:rPr>
@@ -1760,15 +1680,7 @@
           <w:rFonts w:ascii="Courier New" w:hAnsi="Courier New" w:cs="Courier New"/>
           <w:lang w:val="en-US"/>
         </w:rPr>
-        <w:t>name</w:t>
-      </w:r>
-      <w:proofErr w:type="spellEnd"/>
-      <w:r>
-        <w:rPr>
-          <w:rFonts w:ascii="Courier New" w:hAnsi="Courier New" w:cs="Courier New"/>
-          <w:lang w:val="en-US"/>
-        </w:rPr>
-        <w:t>}</w:t>
+        <w:t>name}</w:t>
       </w:r>
       <w:r>
         <w:rPr>
@@ -3682,7 +3594,6 @@
         <w:lastRenderedPageBreak/>
         <w:t xml:space="preserve">Enter password: </w:t>
       </w:r>
-      <w:proofErr w:type="spellStart"/>
       <w:r>
         <w:rPr>
           <w:rFonts w:ascii="Courier New" w:hAnsi="Courier New" w:cs="Courier New"/>
@@ -3690,7 +3601,6 @@
         </w:rPr>
         <w:t>qwertyXX</w:t>
       </w:r>
-      <w:proofErr w:type="spellEnd"/>
       <w:r>
         <w:rPr>
           <w:rFonts w:ascii="Courier New" w:hAnsi="Courier New" w:cs="Courier New"/>
@@ -4081,21 +3991,7 @@
         <w:rPr>
           <w:lang w:val="en-US"/>
         </w:rPr>
-        <w:t xml:space="preserve">The employee file contains the employee's data in a descriptive form. Write a program in which the </w:t>
-      </w:r>
-      <w:proofErr w:type="spellStart"/>
-      <w:r>
-        <w:rPr>
-          <w:lang w:val="en-US"/>
-        </w:rPr>
-        <w:t>personal_data</w:t>
-      </w:r>
-      <w:proofErr w:type="spellEnd"/>
-      <w:r>
-        <w:rPr>
-          <w:lang w:val="en-US"/>
-        </w:rPr>
-        <w:t xml:space="preserve"> variable contains employee data:</w:t>
+        <w:t>The employee file contains the employee's data in a descriptive form. Write a program in which the personal_data variable contains employee data:</w:t>
       </w:r>
     </w:p>
     <w:p>
@@ -4805,21 +4701,7 @@
         <w:rPr>
           <w:lang w:val="en-US"/>
         </w:rPr>
-        <w:t xml:space="preserve">use the Python </w:t>
-      </w:r>
-      <w:proofErr w:type="spellStart"/>
-      <w:r>
-        <w:rPr>
-          <w:lang w:val="en-US"/>
-        </w:rPr>
-        <w:t>ord</w:t>
-      </w:r>
-      <w:proofErr w:type="spellEnd"/>
-      <w:r>
-        <w:rPr>
-          <w:lang w:val="en-US"/>
-        </w:rPr>
-        <w:t xml:space="preserve">() function. </w:t>
+        <w:t xml:space="preserve">use the Python ord() function. </w:t>
       </w:r>
       <w:r>
         <w:rPr>

</xml_diff>